<commit_message>
Updated for Word text writer
</commit_message>
<xml_diff>
--- a/TigerGenerator/TigerGenerator.Controls/Templates/Template.docx
+++ b/TigerGenerator/TigerGenerator.Controls/Templates/Template.docx
@@ -13,19 +13,87 @@
           <w:rFonts w:cstheme="minorHAnsi"/>
           <w:noProof/>
         </w:rPr>
+        <w:drawing>
+          <wp:anchor distT="0" distB="0" distL="114300" distR="114300" simplePos="0" relativeHeight="251717632" behindDoc="1" locked="1" layoutInCell="1" allowOverlap="1">
+            <wp:simplePos x="0" y="0"/>
+            <wp:positionH relativeFrom="page">
+              <wp:posOffset>4677410</wp:posOffset>
+            </wp:positionH>
+            <wp:positionV relativeFrom="page">
+              <wp:posOffset>609600</wp:posOffset>
+            </wp:positionV>
+            <wp:extent cx="1024128" cy="969264"/>
+            <wp:effectExtent l="0" t="0" r="5080" b="2540"/>
+            <wp:wrapNone/>
+            <wp:docPr id="1" name="Picture 1"/>
+            <wp:cNvGraphicFramePr>
+              <a:graphicFrameLocks xmlns:a="http://schemas.openxmlformats.org/drawingml/2006/main" noChangeAspect="1"/>
+            </wp:cNvGraphicFramePr>
+            <a:graphic xmlns:a="http://schemas.openxmlformats.org/drawingml/2006/main">
+              <a:graphicData uri="http://schemas.openxmlformats.org/drawingml/2006/picture">
+                <pic:pic xmlns:pic="http://schemas.openxmlformats.org/drawingml/2006/picture">
+                  <pic:nvPicPr>
+                    <pic:cNvPr id="1" name="TigerLogo.png"/>
+                    <pic:cNvPicPr/>
+                  </pic:nvPicPr>
+                  <pic:blipFill>
+                    <a:blip r:embed="rId5" cstate="print">
+                      <a:extLst>
+                        <a:ext uri="{28A0092B-C50C-407E-A947-70E740481C1C}">
+                          <a14:useLocalDpi xmlns:a14="http://schemas.microsoft.com/office/drawing/2010/main" val="0"/>
+                        </a:ext>
+                      </a:extLst>
+                    </a:blip>
+                    <a:stretch>
+                      <a:fillRect/>
+                    </a:stretch>
+                  </pic:blipFill>
+                  <pic:spPr>
+                    <a:xfrm>
+                      <a:off x="0" y="0"/>
+                      <a:ext cx="1024128" cy="969264"/>
+                    </a:xfrm>
+                    <a:prstGeom prst="rect">
+                      <a:avLst/>
+                    </a:prstGeom>
+                  </pic:spPr>
+                </pic:pic>
+              </a:graphicData>
+            </a:graphic>
+            <wp14:sizeRelH relativeFrom="margin">
+              <wp14:pctWidth>0</wp14:pctWidth>
+            </wp14:sizeRelH>
+            <wp14:sizeRelV relativeFrom="margin">
+              <wp14:pctHeight>0</wp14:pctHeight>
+            </wp14:sizeRelV>
+          </wp:anchor>
+        </w:drawing>
+      </w:r>
+    </w:p>
+    <w:p>
+      <w:pPr>
+        <w:rPr>
+          <w:rFonts w:cstheme="minorHAnsi"/>
+        </w:rPr>
+      </w:pPr>
+      <w:r>
+        <w:rPr>
+          <w:rFonts w:cstheme="minorHAnsi"/>
+          <w:noProof/>
+        </w:rPr>
         <mc:AlternateContent>
           <mc:Choice Requires="wps">
             <w:drawing>
-              <wp:anchor distT="0" distB="0" distL="114300" distR="114300" simplePos="0" relativeHeight="251716608" behindDoc="0" locked="0" layoutInCell="1" allowOverlap="1">
+              <wp:anchor distT="0" distB="0" distL="114300" distR="114300" simplePos="0" relativeHeight="251716608" behindDoc="1" locked="1" layoutInCell="1" allowOverlap="1">
                 <wp:simplePos x="0" y="0"/>
-                <wp:positionH relativeFrom="column">
-                  <wp:posOffset>1853613</wp:posOffset>
+                <wp:positionH relativeFrom="page">
+                  <wp:posOffset>2676525</wp:posOffset>
                 </wp:positionH>
-                <wp:positionV relativeFrom="paragraph">
-                  <wp:posOffset>-823894</wp:posOffset>
+                <wp:positionV relativeFrom="page">
+                  <wp:align>top</wp:align>
                 </wp:positionV>
-                <wp:extent cx="5236845" cy="925830"/>
-                <wp:effectExtent l="0" t="0" r="1905" b="7620"/>
+                <wp:extent cx="5065776" cy="923544"/>
+                <wp:effectExtent l="0" t="0" r="1905" b="0"/>
                 <wp:wrapNone/>
                 <wp:docPr id="16" name="TextTitle"/>
                 <wp:cNvGraphicFramePr/>
@@ -36,7 +104,7 @@
                       <wps:spPr>
                         <a:xfrm>
                           <a:off x="0" y="0"/>
-                          <a:ext cx="5236845" cy="925830"/>
+                          <a:ext cx="5065776" cy="923544"/>
                         </a:xfrm>
                         <a:prstGeom prst="rect">
                           <a:avLst/>
@@ -78,27 +146,7 @@
                                 <w:sz w:val="44"/>
                                 <w:szCs w:val="44"/>
                               </w:rPr>
-                              <w:t>ПІДЛІТКИ-1 (2005-2007)</w:t>
-                            </w:r>
-                          </w:p>
-                          <w:p>
-                            <w:pPr>
-                              <w:jc w:val="center"/>
-                              <w:rPr>
-                                <w:b/>
-                                <w:color w:val="000000" w:themeColor="text1"/>
-                                <w:sz w:val="44"/>
-                                <w:szCs w:val="44"/>
-                              </w:rPr>
-                            </w:pPr>
-                            <w:r>
-                              <w:rPr>
-                                <w:b/>
-                                <w:color w:val="000000" w:themeColor="text1"/>
-                                <w:sz w:val="44"/>
-                                <w:szCs w:val="44"/>
-                              </w:rPr>
-                              <w:t xml:space="preserve">- 33 </w:t>
+                              <w:t xml:space="preserve">ПІДЛІТКИ-1 (2005-2007)- 33 </w:t>
                             </w:r>
                             <w:proofErr w:type="spellStart"/>
                             <w:r>
@@ -132,12 +180,18 @@
                     </wps:wsp>
                   </a:graphicData>
                 </a:graphic>
+                <wp14:sizeRelH relativeFrom="margin">
+                  <wp14:pctWidth>0</wp14:pctWidth>
+                </wp14:sizeRelH>
+                <wp14:sizeRelV relativeFrom="margin">
+                  <wp14:pctHeight>0</wp14:pctHeight>
+                </wp14:sizeRelV>
               </wp:anchor>
             </w:drawing>
           </mc:Choice>
           <mc:Fallback>
             <w:pict>
-              <v:rect id="TextTitle" o:spid="_x0000_s1026" style="position:absolute;margin-left:145.95pt;margin-top:-64.85pt;width:412.35pt;height:72.9pt;z-index:251716608;visibility:visible;mso-wrap-style:square;mso-wrap-distance-left:9pt;mso-wrap-distance-top:0;mso-wrap-distance-right:9pt;mso-wrap-distance-bottom:0;mso-position-horizontal:absolute;mso-position-horizontal-relative:text;mso-position-vertical:absolute;mso-position-vertical-relative:text;v-text-anchor:middle" o:gfxdata="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" fillcolor="white [3201]" stroked="f" strokeweight="1pt">
+              <v:rect id="TextTitle" o:spid="_x0000_s1026" style="position:absolute;margin-left:210.75pt;margin-top:0;width:398.9pt;height:72.7pt;z-index:-251599872;visibility:visible;mso-wrap-style:square;mso-width-percent:0;mso-height-percent:0;mso-wrap-distance-left:9pt;mso-wrap-distance-top:0;mso-wrap-distance-right:9pt;mso-wrap-distance-bottom:0;mso-position-horizontal:absolute;mso-position-horizontal-relative:page;mso-position-vertical:top;mso-position-vertical-relative:page;mso-width-percent:0;mso-height-percent:0;mso-width-relative:margin;mso-height-relative:margin;v-text-anchor:middle" o:gfxdata="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" fillcolor="white [3201]" stroked="f" strokeweight="1pt">
                 <v:textbox>
                   <w:txbxContent>
                     <w:p>
@@ -157,27 +211,7 @@
                           <w:sz w:val="44"/>
                           <w:szCs w:val="44"/>
                         </w:rPr>
-                        <w:t>ПІДЛІТКИ-1 (2005-2007)</w:t>
-                      </w:r>
-                    </w:p>
-                    <w:p>
-                      <w:pPr>
-                        <w:jc w:val="center"/>
-                        <w:rPr>
-                          <w:b/>
-                          <w:color w:val="000000" w:themeColor="text1"/>
-                          <w:sz w:val="44"/>
-                          <w:szCs w:val="44"/>
-                        </w:rPr>
-                      </w:pPr>
-                      <w:r>
-                        <w:rPr>
-                          <w:b/>
-                          <w:color w:val="000000" w:themeColor="text1"/>
-                          <w:sz w:val="44"/>
-                          <w:szCs w:val="44"/>
-                        </w:rPr>
-                        <w:t xml:space="preserve">- 33 </w:t>
+                        <w:t xml:space="preserve">ПІДЛІТКИ-1 (2005-2007)- 33 </w:t>
                       </w:r>
                       <w:proofErr w:type="spellStart"/>
                       <w:r>
@@ -202,78 +236,12 @@
                     </w:p>
                   </w:txbxContent>
                 </v:textbox>
+                <w10:wrap anchorx="page" anchory="page"/>
+                <w10:anchorlock/>
               </v:rect>
             </w:pict>
           </mc:Fallback>
         </mc:AlternateContent>
-      </w:r>
-    </w:p>
-    <w:p>
-      <w:pPr>
-        <w:rPr>
-          <w:rFonts w:cstheme="minorHAnsi"/>
-        </w:rPr>
-      </w:pPr>
-      <w:r>
-        <w:rPr>
-          <w:rFonts w:cstheme="minorHAnsi"/>
-          <w:noProof/>
-        </w:rPr>
-        <w:drawing>
-          <wp:anchor distT="0" distB="0" distL="114300" distR="114300" simplePos="0" relativeHeight="251717632" behindDoc="1" locked="0" layoutInCell="1" allowOverlap="1">
-            <wp:simplePos x="0" y="0"/>
-            <wp:positionH relativeFrom="margin">
-              <wp:align>center</wp:align>
-            </wp:positionH>
-            <wp:positionV relativeFrom="paragraph">
-              <wp:posOffset>5320</wp:posOffset>
-            </wp:positionV>
-            <wp:extent cx="1576598" cy="1504950"/>
-            <wp:effectExtent l="0" t="0" r="5080" b="0"/>
-            <wp:wrapNone/>
-            <wp:docPr id="1" name="Picture 1"/>
-            <wp:cNvGraphicFramePr>
-              <a:graphicFrameLocks xmlns:a="http://schemas.openxmlformats.org/drawingml/2006/main" noChangeAspect="1"/>
-            </wp:cNvGraphicFramePr>
-            <a:graphic xmlns:a="http://schemas.openxmlformats.org/drawingml/2006/main">
-              <a:graphicData uri="http://schemas.openxmlformats.org/drawingml/2006/picture">
-                <pic:pic xmlns:pic="http://schemas.openxmlformats.org/drawingml/2006/picture">
-                  <pic:nvPicPr>
-                    <pic:cNvPr id="1" name="TigerLogo.png"/>
-                    <pic:cNvPicPr/>
-                  </pic:nvPicPr>
-                  <pic:blipFill>
-                    <a:blip r:embed="rId5" cstate="print">
-                      <a:extLst>
-                        <a:ext uri="{28A0092B-C50C-407E-A947-70E740481C1C}">
-                          <a14:useLocalDpi xmlns:a14="http://schemas.microsoft.com/office/drawing/2010/main" val="0"/>
-                        </a:ext>
-                      </a:extLst>
-                    </a:blip>
-                    <a:stretch>
-                      <a:fillRect/>
-                    </a:stretch>
-                  </pic:blipFill>
-                  <pic:spPr>
-                    <a:xfrm>
-                      <a:off x="0" y="0"/>
-                      <a:ext cx="1576598" cy="1504950"/>
-                    </a:xfrm>
-                    <a:prstGeom prst="rect">
-                      <a:avLst/>
-                    </a:prstGeom>
-                  </pic:spPr>
-                </pic:pic>
-              </a:graphicData>
-            </a:graphic>
-            <wp14:sizeRelH relativeFrom="margin">
-              <wp14:pctWidth>0</wp14:pctWidth>
-            </wp14:sizeRelH>
-            <wp14:sizeRelV relativeFrom="margin">
-              <wp14:pctHeight>0</wp14:pctHeight>
-            </wp14:sizeRelV>
-          </wp:anchor>
-        </w:drawing>
       </w:r>
     </w:p>
     <w:p>
@@ -287,7 +255,7 @@
     </w:p>
     <w:sectPr>
       <w:pgSz w:w="16838" w:h="11906" w:orient="landscape" w:code="9"/>
-      <w:pgMar w:top="1440" w:right="1440" w:bottom="1440" w:left="1440" w:header="720" w:footer="720" w:gutter="0"/>
+      <w:pgMar w:top="720" w:right="720" w:bottom="720" w:left="720" w:header="720" w:footer="720" w:gutter="0"/>
       <w:cols w:space="720"/>
       <w:docGrid w:linePitch="360"/>
     </w:sectPr>
@@ -1023,7 +991,7 @@
 </file>
 
 <file path=customXml/itemProps1.xml><?xml version="1.0" encoding="utf-8"?>
-<ds:datastoreItem xmlns:ds="http://schemas.openxmlformats.org/officeDocument/2006/customXml" ds:itemID="{31FA30A2-D6C6-4D96-B253-37182F84C661}">
+<ds:datastoreItem xmlns:ds="http://schemas.openxmlformats.org/officeDocument/2006/customXml" ds:itemID="{2695A5ED-3C17-4EE8-8FEF-6F90D7222286}">
   <ds:schemaRefs>
     <ds:schemaRef ds:uri="http://schemas.openxmlformats.org/officeDocument/2006/bibliography"/>
   </ds:schemaRefs>

</xml_diff>